<commit_message>
Final version of the game, previous score saved, updated unit testing
</commit_message>
<xml_diff>
--- a/UnitTesting.docx
+++ b/UnitTesting.docx
@@ -55,6 +55,85 @@
         <w:t>Does the Main Menu exist in the scene</w:t>
       </w:r>
       <w:r>
+        <w:t xml:space="preserve"> (scene: </w:t>
+      </w:r>
+      <w:r>
+        <w:t>title</w:t>
+      </w:r>
+      <w:r>
+        <w:t>)</w:t>
+      </w:r>
+      <w:r>
+        <w:t xml:space="preserve">?                             </w:t>
+      </w:r>
+      <w:r>
+        <w:t xml:space="preserve">                              </w:t>
+      </w:r>
+      <w:r>
+        <w:tab/>
+      </w:r>
+      <w:r>
+        <w:t>PASSED</w:t>
+      </w:r>
+    </w:p>
+    <w:p>
+      <w:pPr>
+        <w:pStyle w:val="ListParagraph"/>
+        <w:numPr>
+          <w:ilvl w:val="0"/>
+          <w:numId w:val="2"/>
+        </w:numPr>
+      </w:pPr>
+      <w:r>
+        <w:t>Does the Play button exist in the Main Menu</w:t>
+      </w:r>
+      <w:r>
+        <w:t xml:space="preserve"> (scene: title)</w:t>
+      </w:r>
+      <w:r>
+        <w:t xml:space="preserve">?                             </w:t>
+      </w:r>
+      <w:r>
+        <w:t xml:space="preserve">                         </w:t>
+      </w:r>
+      <w:r>
+        <w:t>PASSED</w:t>
+      </w:r>
+    </w:p>
+    <w:p>
+      <w:pPr>
+        <w:pStyle w:val="ListParagraph"/>
+        <w:numPr>
+          <w:ilvl w:val="0"/>
+          <w:numId w:val="2"/>
+        </w:numPr>
+      </w:pPr>
+      <w:r>
+        <w:t>Does the Instructions button exist in the Main Menu</w:t>
+      </w:r>
+      <w:r>
+        <w:t xml:space="preserve"> (scene: title)?                         </w:t>
+      </w:r>
+      <w:r>
+        <w:tab/>
+        <w:t xml:space="preserve">               </w:t>
+      </w:r>
+      <w:r>
+        <w:t>PASSED</w:t>
+      </w:r>
+    </w:p>
+    <w:p>
+      <w:pPr>
+        <w:pStyle w:val="ListParagraph"/>
+        <w:numPr>
+          <w:ilvl w:val="0"/>
+          <w:numId w:val="2"/>
+        </w:numPr>
+      </w:pPr>
+      <w:r>
+        <w:t>Is the Play button clickable</w:t>
+      </w:r>
+      <w:r>
         <w:t xml:space="preserve">?                                                           </w:t>
       </w:r>
       <w:r>
@@ -62,6 +141,12 @@
       </w:r>
       <w:r>
         <w:tab/>
+      </w:r>
+      <w:r>
+        <w:tab/>
+      </w:r>
+      <w:r>
+        <w:tab/>
         <w:t>PASSED</w:t>
       </w:r>
     </w:p>
@@ -74,10 +159,7 @@
         </w:numPr>
       </w:pPr>
       <w:r>
-        <w:t xml:space="preserve">Does the Play button exist in the </w:t>
-      </w:r>
-      <w:r>
-        <w:t>Main Menu</w:t>
+        <w:t>Is the Instructions button clickable</w:t>
       </w:r>
       <w:r>
         <w:t xml:space="preserve">?                                                           </w:t>
@@ -87,6 +169,9 @@
       </w:r>
       <w:r>
         <w:tab/>
+      </w:r>
+      <w:r>
+        <w:tab/>
         <w:t>PASSED</w:t>
       </w:r>
     </w:p>
@@ -99,13 +184,10 @@
         </w:numPr>
       </w:pPr>
       <w:r>
-        <w:t xml:space="preserve">Does the Instructions button exist in the </w:t>
-      </w:r>
-      <w:r>
-        <w:t>Main Menu</w:t>
-      </w:r>
-      <w:r>
-        <w:t>?                                                               PASSED</w:t>
+        <w:t>Does the Play button take you to the game when clicked</w:t>
+      </w:r>
+      <w:r>
+        <w:t>?                                                        PASSED</w:t>
       </w:r>
     </w:p>
     <w:p>
@@ -117,23 +199,10 @@
         </w:numPr>
       </w:pPr>
       <w:r>
-        <w:t>Is the Play button clickable</w:t>
-      </w:r>
-      <w:r>
-        <w:t xml:space="preserve">?                                                           </w:t>
-      </w:r>
-      <w:r>
-        <w:tab/>
-      </w:r>
-      <w:r>
-        <w:tab/>
-      </w:r>
-      <w:r>
-        <w:tab/>
-      </w:r>
-      <w:r>
-        <w:tab/>
-        <w:t>PASSED</w:t>
+        <w:t>Does the Instructions button take you to the Instructions Panel when clicked</w:t>
+      </w:r>
+      <w:r>
+        <w:t>?                    PASSED</w:t>
       </w:r>
     </w:p>
     <w:p>
@@ -145,20 +214,10 @@
         </w:numPr>
       </w:pPr>
       <w:r>
-        <w:t>Is the Instructions button clickable</w:t>
-      </w:r>
-      <w:r>
-        <w:t xml:space="preserve">?                                                           </w:t>
-      </w:r>
-      <w:r>
-        <w:tab/>
-      </w:r>
-      <w:r>
-        <w:tab/>
-      </w:r>
-      <w:r>
-        <w:tab/>
-        <w:t>PASSED</w:t>
+        <w:t>Does the Close button exist in the Instruction Panel</w:t>
+      </w:r>
+      <w:r>
+        <w:t>?                                                                 PASSED</w:t>
       </w:r>
     </w:p>
     <w:p>
@@ -170,10 +229,10 @@
         </w:numPr>
       </w:pPr>
       <w:r>
-        <w:t>Does the Play button take you to the game when clicked</w:t>
-      </w:r>
-      <w:r>
-        <w:t>?                                                        PASSED</w:t>
+        <w:t>Is the Close Button clickable</w:t>
+      </w:r>
+      <w:r>
+        <w:t>?                                                                                                           PASSED</w:t>
       </w:r>
     </w:p>
     <w:p>
@@ -185,13 +244,10 @@
         </w:numPr>
       </w:pPr>
       <w:r>
-        <w:t xml:space="preserve">Does the Instructions button take you to the Instructions Panel </w:t>
-      </w:r>
-      <w:r>
-        <w:t>when clicked</w:t>
-      </w:r>
-      <w:r>
-        <w:t>?                    PASSED</w:t>
+        <w:t>Does the Close button take you back to the Main Menu when clicked</w:t>
+      </w:r>
+      <w:r>
+        <w:t>?                                  PASSED</w:t>
       </w:r>
     </w:p>
     <w:p>
@@ -203,10 +259,28 @@
         </w:numPr>
       </w:pPr>
       <w:r>
-        <w:t>Does the Close button exist in the Instruction Panel</w:t>
-      </w:r>
-      <w:r>
-        <w:t>?                                                                 PASSED</w:t>
+        <w:t>Does the game tells you how to play it (scene: game)</w:t>
+      </w:r>
+      <w:r>
+        <w:tab/>
+      </w:r>
+      <w:r>
+        <w:tab/>
+      </w:r>
+      <w:r>
+        <w:tab/>
+      </w:r>
+      <w:r>
+        <w:tab/>
+      </w:r>
+      <w:r>
+        <w:tab/>
+        <w:t>PASSED</w:t>
+      </w:r>
+    </w:p>
+    <w:p>
+      <w:r>
+        <w:t>Score</w:t>
       </w:r>
     </w:p>
     <w:p>
@@ -218,62 +292,198 @@
         </w:numPr>
       </w:pPr>
       <w:r>
-        <w:t>Is the Close Button clickable</w:t>
-      </w:r>
-      <w:r>
-        <w:t>?                                                                                                           PASSED</w:t>
+        <w:t>Does the score update after players win or lose?</w:t>
+      </w:r>
+      <w:r>
+        <w:tab/>
+      </w:r>
+      <w:r>
+        <w:tab/>
+      </w:r>
+      <w:r>
+        <w:tab/>
+      </w:r>
+      <w:r>
+        <w:tab/>
+      </w:r>
+      <w:r>
+        <w:tab/>
+      </w:r>
+      <w:r>
+        <w:tab/>
+        <w:t>PASSED</w:t>
+      </w:r>
+    </w:p>
+    <w:p>
+      <w:pPr>
+        <w:pStyle w:val="ListParagraph"/>
+        <w:numPr>
+          <w:ilvl w:val="0"/>
+          <w:numId w:val="2"/>
+        </w:numPr>
+      </w:pPr>
+      <w:r>
+        <w:t xml:space="preserve">Is the score saved and displayed as “previous score” when you close the game and run it again?                       PASSED </w:t>
+      </w:r>
+    </w:p>
+    <w:p>
+      <w:r>
+        <w:t>Health</w:t>
+      </w:r>
+    </w:p>
+    <w:p>
+      <w:pPr>
+        <w:pStyle w:val="ListParagraph"/>
+        <w:numPr>
+          <w:ilvl w:val="0"/>
+          <w:numId w:val="2"/>
+        </w:numPr>
+      </w:pPr>
+      <w:r>
+        <w:t>Is the red player’s (player2) health bar updated when he gets shot?</w:t>
+      </w:r>
+      <w:r>
+        <w:tab/>
+      </w:r>
+      <w:r>
+        <w:tab/>
+      </w:r>
+      <w:r>
+        <w:tab/>
+        <w:t>PASSED</w:t>
+      </w:r>
+    </w:p>
+    <w:p>
+      <w:pPr>
+        <w:pStyle w:val="ListParagraph"/>
+        <w:numPr>
+          <w:ilvl w:val="0"/>
+          <w:numId w:val="2"/>
+        </w:numPr>
+      </w:pPr>
+      <w:r>
+        <w:t xml:space="preserve">Is the </w:t>
+      </w:r>
+      <w:r>
+        <w:t>blue</w:t>
+      </w:r>
+      <w:r>
+        <w:t xml:space="preserve"> player’s (player</w:t>
+      </w:r>
+      <w:r>
+        <w:t>1</w:t>
+      </w:r>
+      <w:r>
+        <w:t>) health bar updated when he gets shot?</w:t>
+      </w:r>
+      <w:r>
+        <w:tab/>
+      </w:r>
+      <w:r>
+        <w:tab/>
+      </w:r>
+      <w:r>
+        <w:tab/>
+        <w:t>PASSED</w:t>
+      </w:r>
+    </w:p>
+    <w:p>
+      <w:pPr>
+        <w:pStyle w:val="ListParagraph"/>
+        <w:numPr>
+          <w:ilvl w:val="0"/>
+          <w:numId w:val="2"/>
+        </w:numPr>
+      </w:pPr>
+      <w:r>
+        <w:t xml:space="preserve">Does the </w:t>
+      </w:r>
+      <w:r>
+        <w:t xml:space="preserve">red player’s (player2) health bar </w:t>
+      </w:r>
+      <w:r>
+        <w:t>reset after any of the players lose</w:t>
+      </w:r>
+      <w:r>
+        <w:tab/>
+      </w:r>
+      <w:r>
+        <w:tab/>
+        <w:t>PASSED</w:t>
+      </w:r>
+    </w:p>
+    <w:p>
+      <w:pPr>
+        <w:pStyle w:val="ListParagraph"/>
+        <w:numPr>
+          <w:ilvl w:val="0"/>
+          <w:numId w:val="2"/>
+        </w:numPr>
+      </w:pPr>
+      <w:r>
+        <w:t>Does the blue player’s (pla</w:t>
       </w:r>
       <w:bookmarkStart w:id="0" w:name="_GoBack"/>
       <w:bookmarkEnd w:id="0"/>
-    </w:p>
-    <w:p>
-      <w:pPr>
-        <w:pStyle w:val="ListParagraph"/>
-        <w:numPr>
-          <w:ilvl w:val="0"/>
-          <w:numId w:val="2"/>
-        </w:numPr>
-      </w:pPr>
-      <w:r>
-        <w:t xml:space="preserve">Does the Close button take you back to the Main Menu </w:t>
-      </w:r>
-      <w:r>
-        <w:t>when clicked</w:t>
-      </w:r>
-      <w:r>
-        <w:t>?                                  PASSED</w:t>
-      </w:r>
-    </w:p>
-    <w:p>
-      <w:r>
-        <w:t>The Die</w:t>
-      </w:r>
-    </w:p>
-    <w:p>
-      <w:pPr>
-        <w:pStyle w:val="ListParagraph"/>
-        <w:numPr>
-          <w:ilvl w:val="0"/>
-          <w:numId w:val="1"/>
-        </w:numPr>
-      </w:pPr>
-      <w:r>
-        <w:t>Does the die exist in the scene</w:t>
-      </w:r>
-      <w:r>
-        <w:t>?                                                                                                      PASSED</w:t>
-      </w:r>
-    </w:p>
-    <w:p>
-      <w:pPr>
-        <w:pStyle w:val="ListParagraph"/>
-        <w:numPr>
-          <w:ilvl w:val="0"/>
-          <w:numId w:val="1"/>
-        </w:numPr>
-      </w:pPr>
-      <w:r>
-        <w:t>Does the die roll when the game launches</w:t>
+      <w:r>
+        <w:t>yer1) health bar reset after any of the players lose</w:t>
+      </w:r>
+      <w:r>
+        <w:tab/>
+      </w:r>
+      <w:r>
+        <w:tab/>
+        <w:t>PASSED</w:t>
+      </w:r>
+    </w:p>
+    <w:p>
+      <w:r>
+        <w:t>The Dice</w:t>
+      </w:r>
+    </w:p>
+    <w:p>
+      <w:pPr>
+        <w:pStyle w:val="ListParagraph"/>
+        <w:numPr>
+          <w:ilvl w:val="0"/>
+          <w:numId w:val="1"/>
+        </w:numPr>
+      </w:pPr>
+      <w:r>
+        <w:t>Does the di</w:t>
+      </w:r>
+      <w:r>
+        <w:t>c</w:t>
+      </w:r>
+      <w:r>
+        <w:t>e exist in the scene</w:t>
+      </w:r>
+      <w:r>
+        <w:t xml:space="preserve">?                                                                      </w:t>
+      </w:r>
+      <w:r>
+        <w:t xml:space="preserve">                               </w:t>
+      </w:r>
+      <w:r>
+        <w:t>PASSED</w:t>
+      </w:r>
+    </w:p>
+    <w:p>
+      <w:pPr>
+        <w:pStyle w:val="ListParagraph"/>
+        <w:numPr>
+          <w:ilvl w:val="0"/>
+          <w:numId w:val="1"/>
+        </w:numPr>
+      </w:pPr>
+      <w:r>
+        <w:t>Does the di</w:t>
+      </w:r>
+      <w:r>
+        <w:t>c</w:t>
+      </w:r>
+      <w:r>
+        <w:t>e roll when the game launches</w:t>
       </w:r>
       <w:r>
         <w:t xml:space="preserve">?                                                           </w:t>
@@ -295,7 +505,13 @@
         </w:numPr>
       </w:pPr>
       <w:r>
-        <w:t>Does the die stop when player1 shoots</w:t>
+        <w:t>Does the di</w:t>
+      </w:r>
+      <w:r>
+        <w:t>c</w:t>
+      </w:r>
+      <w:r>
+        <w:t>e stop when player1 shoots</w:t>
       </w:r>
       <w:r>
         <w:t xml:space="preserve">?                                                           </w:t>
@@ -317,7 +533,13 @@
         </w:numPr>
       </w:pPr>
       <w:r>
-        <w:t>Does the die roll again after player1 shoots</w:t>
+        <w:t>Does the di</w:t>
+      </w:r>
+      <w:r>
+        <w:t>c</w:t>
+      </w:r>
+      <w:r>
+        <w:t>e roll again after player1 shoots</w:t>
       </w:r>
       <w:r>
         <w:t xml:space="preserve">?                                                           </w:t>
@@ -339,13 +561,13 @@
         </w:numPr>
       </w:pPr>
       <w:r>
-        <w:t>Does the die stop when player</w:t>
-      </w:r>
-      <w:r>
-        <w:t>2</w:t>
-      </w:r>
-      <w:r>
-        <w:t xml:space="preserve"> shoots</w:t>
+        <w:t>Does the di</w:t>
+      </w:r>
+      <w:r>
+        <w:t>c</w:t>
+      </w:r>
+      <w:r>
+        <w:t>e stop when player2 shoots</w:t>
       </w:r>
       <w:r>
         <w:t xml:space="preserve">?                                                           </w:t>
@@ -367,7 +589,13 @@
         </w:numPr>
       </w:pPr>
       <w:r>
-        <w:t>Does the die roll again after player1 shoots</w:t>
+        <w:t>Does the di</w:t>
+      </w:r>
+      <w:r>
+        <w:t>c</w:t>
+      </w:r>
+      <w:r>
+        <w:t>e roll again after player1 shoots</w:t>
       </w:r>
       <w:r>
         <w:t xml:space="preserve">?                                                           </w:t>
@@ -389,112 +617,175 @@
         </w:numPr>
       </w:pPr>
       <w:r>
-        <w:t>Does the die show the face that indicates the number 1</w:t>
-      </w:r>
-      <w:r>
-        <w:t>?                                                          PASSED</w:t>
-      </w:r>
-    </w:p>
-    <w:p>
-      <w:pPr>
-        <w:pStyle w:val="ListParagraph"/>
-        <w:numPr>
-          <w:ilvl w:val="0"/>
-          <w:numId w:val="1"/>
-        </w:numPr>
-      </w:pPr>
-      <w:r>
-        <w:t xml:space="preserve">Does the die show the face that indicates the </w:t>
-      </w:r>
-      <w:r>
-        <w:t>number 2</w:t>
-      </w:r>
-      <w:r>
-        <w:t>?                                                          PASSED</w:t>
-      </w:r>
-    </w:p>
-    <w:p>
-      <w:pPr>
-        <w:pStyle w:val="ListParagraph"/>
-        <w:numPr>
-          <w:ilvl w:val="0"/>
-          <w:numId w:val="1"/>
-        </w:numPr>
-      </w:pPr>
-      <w:r>
-        <w:t xml:space="preserve">Does the die show the face that indicates the </w:t>
-      </w:r>
-      <w:r>
-        <w:t>number 3</w:t>
-      </w:r>
-      <w:r>
-        <w:t>?                                                          PASSED</w:t>
-      </w:r>
-    </w:p>
-    <w:p>
-      <w:pPr>
-        <w:pStyle w:val="ListParagraph"/>
-        <w:numPr>
-          <w:ilvl w:val="0"/>
-          <w:numId w:val="1"/>
-        </w:numPr>
-      </w:pPr>
-      <w:r>
-        <w:t xml:space="preserve">Does the die show the face that indicates the </w:t>
-      </w:r>
-      <w:r>
-        <w:t>number 4</w:t>
-      </w:r>
-      <w:r>
-        <w:t>?                                                          PASSED</w:t>
-      </w:r>
-    </w:p>
-    <w:p>
-      <w:pPr>
-        <w:pStyle w:val="ListParagraph"/>
-        <w:numPr>
-          <w:ilvl w:val="0"/>
-          <w:numId w:val="1"/>
-        </w:numPr>
-      </w:pPr>
-      <w:r>
-        <w:t xml:space="preserve">Does the die show the face that indicates the </w:t>
-      </w:r>
-      <w:r>
-        <w:t>number 5</w:t>
-      </w:r>
-      <w:r>
-        <w:t>?                                                          PASSED</w:t>
-      </w:r>
-    </w:p>
-    <w:p>
-      <w:pPr>
-        <w:pStyle w:val="ListParagraph"/>
-        <w:numPr>
-          <w:ilvl w:val="0"/>
-          <w:numId w:val="1"/>
-        </w:numPr>
-      </w:pPr>
-      <w:r>
-        <w:t xml:space="preserve">Does the die show the face that indicates the </w:t>
-      </w:r>
-      <w:r>
-        <w:t>number 6</w:t>
-      </w:r>
-      <w:r>
-        <w:t>?                                                          PASSED</w:t>
-      </w:r>
-    </w:p>
-    <w:p>
-      <w:pPr>
-        <w:pStyle w:val="ListParagraph"/>
-        <w:numPr>
-          <w:ilvl w:val="0"/>
-          <w:numId w:val="1"/>
-        </w:numPr>
-      </w:pPr>
-      <w:r>
-        <w:t>Does the die show unspecific result</w:t>
+        <w:t>Does the di</w:t>
+      </w:r>
+      <w:r>
+        <w:t>c</w:t>
+      </w:r>
+      <w:r>
+        <w:t>e show the face that indicates the number 1</w:t>
+      </w:r>
+      <w:r>
+        <w:t xml:space="preserve">?                                          </w:t>
+      </w:r>
+      <w:r>
+        <w:t xml:space="preserve">              </w:t>
+      </w:r>
+      <w:r>
+        <w:t>PASSED</w:t>
+      </w:r>
+    </w:p>
+    <w:p>
+      <w:pPr>
+        <w:pStyle w:val="ListParagraph"/>
+        <w:numPr>
+          <w:ilvl w:val="0"/>
+          <w:numId w:val="1"/>
+        </w:numPr>
+      </w:pPr>
+      <w:r>
+        <w:t>Does the di</w:t>
+      </w:r>
+      <w:r>
+        <w:t>c</w:t>
+      </w:r>
+      <w:r>
+        <w:t>e show the face that indicates the number 2</w:t>
+      </w:r>
+      <w:r>
+        <w:t xml:space="preserve">?                        </w:t>
+      </w:r>
+      <w:r>
+        <w:t xml:space="preserve">                              </w:t>
+      </w:r>
+      <w:r>
+        <w:t xml:space="preserve">  PASSED</w:t>
+      </w:r>
+    </w:p>
+    <w:p>
+      <w:pPr>
+        <w:pStyle w:val="ListParagraph"/>
+        <w:numPr>
+          <w:ilvl w:val="0"/>
+          <w:numId w:val="1"/>
+        </w:numPr>
+      </w:pPr>
+      <w:r>
+        <w:t>Does the di</w:t>
+      </w:r>
+      <w:r>
+        <w:t>c</w:t>
+      </w:r>
+      <w:r>
+        <w:t>e show the face that indicates the number 3</w:t>
+      </w:r>
+      <w:r>
+        <w:t xml:space="preserve">?                      </w:t>
+      </w:r>
+      <w:r>
+        <w:t xml:space="preserve">                              </w:t>
+      </w:r>
+      <w:r>
+        <w:t xml:space="preserve">    PASSED</w:t>
+      </w:r>
+    </w:p>
+    <w:p>
+      <w:pPr>
+        <w:pStyle w:val="ListParagraph"/>
+        <w:numPr>
+          <w:ilvl w:val="0"/>
+          <w:numId w:val="1"/>
+        </w:numPr>
+      </w:pPr>
+      <w:r>
+        <w:t>Does the di</w:t>
+      </w:r>
+      <w:r>
+        <w:t>c</w:t>
+      </w:r>
+      <w:r>
+        <w:t>e show the face that indicates the number 4</w:t>
+      </w:r>
+      <w:r>
+        <w:t xml:space="preserve">?                    </w:t>
+      </w:r>
+      <w:r>
+        <w:t xml:space="preserve">                              </w:t>
+      </w:r>
+      <w:r>
+        <w:t xml:space="preserve">      PASSED</w:t>
+      </w:r>
+    </w:p>
+    <w:p>
+      <w:pPr>
+        <w:pStyle w:val="ListParagraph"/>
+        <w:numPr>
+          <w:ilvl w:val="0"/>
+          <w:numId w:val="1"/>
+        </w:numPr>
+      </w:pPr>
+      <w:r>
+        <w:t>Does the di</w:t>
+      </w:r>
+      <w:r>
+        <w:t>c</w:t>
+      </w:r>
+      <w:r>
+        <w:t>e show the face that indicates the number 5</w:t>
+      </w:r>
+      <w:r>
+        <w:t xml:space="preserve">?                  </w:t>
+      </w:r>
+      <w:r>
+        <w:t xml:space="preserve">                              </w:t>
+      </w:r>
+      <w:r>
+        <w:t xml:space="preserve">        PASSED</w:t>
+      </w:r>
+    </w:p>
+    <w:p>
+      <w:pPr>
+        <w:pStyle w:val="ListParagraph"/>
+        <w:numPr>
+          <w:ilvl w:val="0"/>
+          <w:numId w:val="1"/>
+        </w:numPr>
+      </w:pPr>
+      <w:r>
+        <w:t>Does the di</w:t>
+      </w:r>
+      <w:r>
+        <w:t>c</w:t>
+      </w:r>
+      <w:r>
+        <w:t>e show the face that indicates the number 6</w:t>
+      </w:r>
+      <w:r>
+        <w:t xml:space="preserve">?                </w:t>
+      </w:r>
+      <w:r>
+        <w:t xml:space="preserve">                              </w:t>
+      </w:r>
+      <w:r>
+        <w:t xml:space="preserve">          PASSED</w:t>
+      </w:r>
+    </w:p>
+    <w:p>
+      <w:pPr>
+        <w:pStyle w:val="ListParagraph"/>
+        <w:numPr>
+          <w:ilvl w:val="0"/>
+          <w:numId w:val="1"/>
+        </w:numPr>
+      </w:pPr>
+      <w:r>
+        <w:t>Does the di</w:t>
+      </w:r>
+      <w:r>
+        <w:t>c</w:t>
+      </w:r>
+      <w:r>
+        <w:t>e show unspecific result</w:t>
       </w:r>
       <w:r>
         <w:t xml:space="preserve">?                                                           </w:t>
@@ -519,7 +810,79 @@
         </w:numPr>
       </w:pPr>
       <w:r>
-        <w:t>Does the die not show numbers less than one</w:t>
+        <w:t>Does the di</w:t>
+      </w:r>
+      <w:r>
+        <w:t>c</w:t>
+      </w:r>
+      <w:r>
+        <w:t>e not show numbers less than one</w:t>
+      </w:r>
+      <w:r>
+        <w:t xml:space="preserve">?                           </w:t>
+      </w:r>
+      <w:r>
+        <w:t xml:space="preserve">                               </w:t>
+      </w:r>
+      <w:r>
+        <w:tab/>
+      </w:r>
+      <w:r>
+        <w:tab/>
+        <w:t>PASSED</w:t>
+      </w:r>
+    </w:p>
+    <w:p>
+      <w:pPr>
+        <w:pStyle w:val="ListParagraph"/>
+        <w:numPr>
+          <w:ilvl w:val="0"/>
+          <w:numId w:val="1"/>
+        </w:numPr>
+      </w:pPr>
+      <w:r>
+        <w:t>Does the di</w:t>
+      </w:r>
+      <w:r>
+        <w:t>c</w:t>
+      </w:r>
+      <w:r>
+        <w:t>e not show numbers more than six</w:t>
+      </w:r>
+      <w:r>
+        <w:t xml:space="preserve">?                         </w:t>
+      </w:r>
+      <w:r>
+        <w:t xml:space="preserve">                               </w:t>
+      </w:r>
+      <w:r>
+        <w:t xml:space="preserve">  </w:t>
+      </w:r>
+      <w:r>
+        <w:tab/>
+      </w:r>
+      <w:r>
+        <w:tab/>
+        <w:t>PASSED</w:t>
+      </w:r>
+    </w:p>
+    <w:p>
+      <w:pPr>
+        <w:pStyle w:val="ListParagraph"/>
+        <w:numPr>
+          <w:ilvl w:val="0"/>
+          <w:numId w:val="1"/>
+        </w:numPr>
+      </w:pPr>
+      <w:r>
+        <w:lastRenderedPageBreak/>
+        <w:t>Does the di</w:t>
+      </w:r>
+      <w:r>
+        <w:t>c</w:t>
+      </w:r>
+      <w:r>
+        <w:t>e return one when one is shown</w:t>
       </w:r>
       <w:r>
         <w:t xml:space="preserve">?                                                           </w:t>
@@ -541,7 +904,13 @@
         </w:numPr>
       </w:pPr>
       <w:r>
-        <w:t>Does the die not show numbers more than six</w:t>
+        <w:t>Does the di</w:t>
+      </w:r>
+      <w:r>
+        <w:t>c</w:t>
+      </w:r>
+      <w:r>
+        <w:t>e return two when two is shown</w:t>
       </w:r>
       <w:r>
         <w:t xml:space="preserve">?                                                           </w:t>
@@ -563,41 +932,38 @@
         </w:numPr>
       </w:pPr>
       <w:r>
-        <w:t>Does the die return one when one is shown</w:t>
+        <w:t>Does the di</w:t>
+      </w:r>
+      <w:r>
+        <w:t>c</w:t>
+      </w:r>
+      <w:r>
+        <w:t>e return three when three is shown</w:t>
       </w:r>
       <w:r>
         <w:t xml:space="preserve">?                                                           </w:t>
       </w:r>
       <w:r>
         <w:tab/>
-      </w:r>
-      <w:r>
-        <w:tab/>
-        <w:t>PASSED</w:t>
-      </w:r>
-    </w:p>
-    <w:p>
-      <w:pPr>
-        <w:pStyle w:val="ListParagraph"/>
-        <w:numPr>
-          <w:ilvl w:val="0"/>
-          <w:numId w:val="1"/>
-        </w:numPr>
-      </w:pPr>
-      <w:r>
-        <w:t xml:space="preserve">Does the die return </w:t>
-      </w:r>
-      <w:r>
-        <w:t>two</w:t>
-      </w:r>
-      <w:r>
-        <w:t xml:space="preserve"> when </w:t>
-      </w:r>
-      <w:r>
-        <w:t>two</w:t>
-      </w:r>
-      <w:r>
-        <w:t xml:space="preserve"> is shown</w:t>
+        <w:t>PASSED</w:t>
+      </w:r>
+    </w:p>
+    <w:p>
+      <w:pPr>
+        <w:pStyle w:val="ListParagraph"/>
+        <w:numPr>
+          <w:ilvl w:val="0"/>
+          <w:numId w:val="1"/>
+        </w:numPr>
+      </w:pPr>
+      <w:r>
+        <w:t>Does the di</w:t>
+      </w:r>
+      <w:r>
+        <w:t>c</w:t>
+      </w:r>
+      <w:r>
+        <w:t>e return four when four is shown</w:t>
       </w:r>
       <w:r>
         <w:t xml:space="preserve">?                                                           </w:t>
@@ -619,50 +985,41 @@
         </w:numPr>
       </w:pPr>
       <w:r>
-        <w:t xml:space="preserve">Does the die return </w:t>
-      </w:r>
-      <w:r>
-        <w:t>three</w:t>
-      </w:r>
-      <w:r>
-        <w:t xml:space="preserve"> when </w:t>
-      </w:r>
-      <w:r>
-        <w:t>three</w:t>
-      </w:r>
-      <w:r>
-        <w:t xml:space="preserve"> is shown</w:t>
+        <w:t>Does the di</w:t>
+      </w:r>
+      <w:r>
+        <w:t>c</w:t>
+      </w:r>
+      <w:r>
+        <w:t>e return five when five is shown</w:t>
       </w:r>
       <w:r>
         <w:t xml:space="preserve">?                                                           </w:t>
       </w:r>
       <w:r>
         <w:tab/>
-        <w:t>PASSED</w:t>
-      </w:r>
-    </w:p>
-    <w:p>
-      <w:pPr>
-        <w:pStyle w:val="ListParagraph"/>
-        <w:numPr>
-          <w:ilvl w:val="0"/>
-          <w:numId w:val="1"/>
-        </w:numPr>
-      </w:pPr>
-      <w:r>
-        <w:t xml:space="preserve">Does the die return </w:t>
-      </w:r>
-      <w:r>
-        <w:t>four</w:t>
-      </w:r>
-      <w:r>
-        <w:t xml:space="preserve"> when </w:t>
-      </w:r>
-      <w:r>
-        <w:t>four</w:t>
-      </w:r>
-      <w:r>
-        <w:t xml:space="preserve"> is shown</w:t>
+      </w:r>
+      <w:r>
+        <w:tab/>
+        <w:t>PASSED</w:t>
+      </w:r>
+    </w:p>
+    <w:p>
+      <w:pPr>
+        <w:pStyle w:val="ListParagraph"/>
+        <w:numPr>
+          <w:ilvl w:val="0"/>
+          <w:numId w:val="1"/>
+        </w:numPr>
+      </w:pPr>
+      <w:r>
+        <w:t>Does the di</w:t>
+      </w:r>
+      <w:r>
+        <w:t>c</w:t>
+      </w:r>
+      <w:r>
+        <w:t>e return six when six is shown</w:t>
       </w:r>
       <w:r>
         <w:t xml:space="preserve">?                                                           </w:t>
@@ -676,27 +1033,20 @@
       </w:r>
     </w:p>
     <w:p>
-      <w:pPr>
-        <w:pStyle w:val="ListParagraph"/>
-        <w:numPr>
-          <w:ilvl w:val="0"/>
-          <w:numId w:val="1"/>
-        </w:numPr>
-      </w:pPr>
-      <w:r>
-        <w:t xml:space="preserve">Does the die return </w:t>
-      </w:r>
-      <w:r>
-        <w:t>five</w:t>
-      </w:r>
-      <w:r>
-        <w:t xml:space="preserve"> when </w:t>
-      </w:r>
-      <w:r>
-        <w:t>five</w:t>
-      </w:r>
-      <w:r>
-        <w:t xml:space="preserve"> is shown</w:t>
+      <w:r>
+        <w:t>Player 1 (blue)</w:t>
+      </w:r>
+    </w:p>
+    <w:p>
+      <w:pPr>
+        <w:pStyle w:val="ListParagraph"/>
+        <w:numPr>
+          <w:ilvl w:val="0"/>
+          <w:numId w:val="1"/>
+        </w:numPr>
+      </w:pPr>
+      <w:r>
+        <w:t>Does player1 exist in the scene</w:t>
       </w:r>
       <w:r>
         <w:t xml:space="preserve">?                                                           </w:t>
@@ -706,31 +1056,22 @@
       </w:r>
       <w:r>
         <w:tab/>
-        <w:t>PASSED</w:t>
-      </w:r>
-    </w:p>
-    <w:p>
-      <w:pPr>
-        <w:pStyle w:val="ListParagraph"/>
-        <w:numPr>
-          <w:ilvl w:val="0"/>
-          <w:numId w:val="1"/>
-        </w:numPr>
-      </w:pPr>
-      <w:r>
-        <w:t xml:space="preserve">Does the die return </w:t>
-      </w:r>
-      <w:r>
-        <w:t>six</w:t>
-      </w:r>
-      <w:r>
-        <w:t xml:space="preserve"> when </w:t>
-      </w:r>
-      <w:r>
-        <w:t>six</w:t>
-      </w:r>
-      <w:r>
-        <w:t xml:space="preserve"> is shown</w:t>
+      </w:r>
+      <w:r>
+        <w:tab/>
+        <w:t>PASSED</w:t>
+      </w:r>
+    </w:p>
+    <w:p>
+      <w:pPr>
+        <w:pStyle w:val="ListParagraph"/>
+        <w:numPr>
+          <w:ilvl w:val="0"/>
+          <w:numId w:val="1"/>
+        </w:numPr>
+      </w:pPr>
+      <w:r>
+        <w:t>Is player1 blue</w:t>
       </w:r>
       <w:r>
         <w:t xml:space="preserve">?                                                           </w:t>
@@ -740,24 +1081,31 @@
       </w:r>
       <w:r>
         <w:tab/>
-        <w:t>PASSED</w:t>
-      </w:r>
-    </w:p>
-    <w:p>
-      <w:r>
-        <w:t>Player 1 (blue)</w:t>
-      </w:r>
-    </w:p>
-    <w:p>
-      <w:pPr>
-        <w:pStyle w:val="ListParagraph"/>
-        <w:numPr>
-          <w:ilvl w:val="0"/>
-          <w:numId w:val="1"/>
-        </w:numPr>
-      </w:pPr>
-      <w:r>
-        <w:t>Does player1 exist in the scene</w:t>
+      </w:r>
+      <w:r>
+        <w:tab/>
+      </w:r>
+      <w:r>
+        <w:tab/>
+      </w:r>
+      <w:r>
+        <w:tab/>
+        <w:t>PASSED</w:t>
+      </w:r>
+    </w:p>
+    <w:p>
+      <w:pPr>
+        <w:pStyle w:val="ListParagraph"/>
+        <w:numPr>
+          <w:ilvl w:val="0"/>
+          <w:numId w:val="1"/>
+        </w:numPr>
+      </w:pPr>
+      <w:r>
+        <w:t xml:space="preserve">Does player1 </w:t>
+      </w:r>
+      <w:r>
+        <w:t>shoot bullets</w:t>
       </w:r>
       <w:r>
         <w:t xml:space="preserve">?                                                           </w:t>
@@ -770,19 +1118,22 @@
       </w:r>
       <w:r>
         <w:tab/>
-        <w:t>PASSED</w:t>
-      </w:r>
-    </w:p>
-    <w:p>
-      <w:pPr>
-        <w:pStyle w:val="ListParagraph"/>
-        <w:numPr>
-          <w:ilvl w:val="0"/>
-          <w:numId w:val="1"/>
-        </w:numPr>
-      </w:pPr>
-      <w:r>
-        <w:t>Is player1 blue</w:t>
+      </w:r>
+      <w:r>
+        <w:tab/>
+        <w:t>PASSED</w:t>
+      </w:r>
+    </w:p>
+    <w:p>
+      <w:pPr>
+        <w:pStyle w:val="ListParagraph"/>
+        <w:numPr>
+          <w:ilvl w:val="0"/>
+          <w:numId w:val="1"/>
+        </w:numPr>
+      </w:pPr>
+      <w:r>
+        <w:t>Are the bullets blue</w:t>
       </w:r>
       <w:r>
         <w:t xml:space="preserve">?                                                           </w:t>
@@ -805,18 +1156,20 @@
       </w:r>
     </w:p>
     <w:p>
-      <w:pPr>
-        <w:pStyle w:val="ListParagraph"/>
-        <w:numPr>
-          <w:ilvl w:val="0"/>
-          <w:numId w:val="1"/>
-        </w:numPr>
-      </w:pPr>
-      <w:r>
-        <w:t xml:space="preserve">Does player1 </w:t>
-      </w:r>
-      <w:r>
-        <w:t>shoot bullets</w:t>
+      <w:r>
+        <w:t>Player 2 (red)</w:t>
+      </w:r>
+    </w:p>
+    <w:p>
+      <w:pPr>
+        <w:pStyle w:val="ListParagraph"/>
+        <w:numPr>
+          <w:ilvl w:val="0"/>
+          <w:numId w:val="1"/>
+        </w:numPr>
+      </w:pPr>
+      <w:r>
+        <w:t>Does player2 exist in the scene</w:t>
       </w:r>
       <w:r>
         <w:t xml:space="preserve">?                                                           </w:t>
@@ -829,22 +1182,19 @@
       </w:r>
       <w:r>
         <w:tab/>
-      </w:r>
-      <w:r>
-        <w:tab/>
-        <w:t>PASSED</w:t>
-      </w:r>
-    </w:p>
-    <w:p>
-      <w:pPr>
-        <w:pStyle w:val="ListParagraph"/>
-        <w:numPr>
-          <w:ilvl w:val="0"/>
-          <w:numId w:val="1"/>
-        </w:numPr>
-      </w:pPr>
-      <w:r>
-        <w:t>Are the bullets blue</w:t>
+        <w:t>PASSED</w:t>
+      </w:r>
+    </w:p>
+    <w:p>
+      <w:pPr>
+        <w:pStyle w:val="ListParagraph"/>
+        <w:numPr>
+          <w:ilvl w:val="0"/>
+          <w:numId w:val="1"/>
+        </w:numPr>
+      </w:pPr>
+      <w:r>
+        <w:t>Is player2 red</w:t>
       </w:r>
       <w:r>
         <w:t xml:space="preserve">?                                                           </w:t>
@@ -863,31 +1213,22 @@
       </w:r>
       <w:r>
         <w:tab/>
-        <w:t>PASSED</w:t>
-      </w:r>
-    </w:p>
-    <w:p>
-      <w:r>
-        <w:lastRenderedPageBreak/>
-        <w:t>Player 2 (red)</w:t>
-      </w:r>
-    </w:p>
-    <w:p>
-      <w:pPr>
-        <w:pStyle w:val="ListParagraph"/>
-        <w:numPr>
-          <w:ilvl w:val="0"/>
-          <w:numId w:val="1"/>
-        </w:numPr>
-      </w:pPr>
-      <w:r>
-        <w:t>Does play</w:t>
-      </w:r>
-      <w:r>
-        <w:t>er2</w:t>
-      </w:r>
-      <w:r>
-        <w:t xml:space="preserve"> exist in the scene</w:t>
+      </w:r>
+      <w:r>
+        <w:tab/>
+        <w:t>PASSED</w:t>
+      </w:r>
+    </w:p>
+    <w:p>
+      <w:pPr>
+        <w:pStyle w:val="ListParagraph"/>
+        <w:numPr>
+          <w:ilvl w:val="0"/>
+          <w:numId w:val="1"/>
+        </w:numPr>
+      </w:pPr>
+      <w:r>
+        <w:t>Does player2 shoot bullets</w:t>
       </w:r>
       <w:r>
         <w:t xml:space="preserve">?                                                           </w:t>
@@ -900,96 +1241,22 @@
       </w:r>
       <w:r>
         <w:tab/>
-        <w:t>PASSED</w:t>
-      </w:r>
-    </w:p>
-    <w:p>
-      <w:pPr>
-        <w:pStyle w:val="ListParagraph"/>
-        <w:numPr>
-          <w:ilvl w:val="0"/>
-          <w:numId w:val="1"/>
-        </w:numPr>
-      </w:pPr>
-      <w:r>
-        <w:t>Is player2</w:t>
-      </w:r>
-      <w:r>
-        <w:t xml:space="preserve"> </w:t>
-      </w:r>
-      <w:r>
-        <w:t>red</w:t>
-      </w:r>
-      <w:r>
-        <w:t xml:space="preserve">?                                                           </w:t>
-      </w:r>
-      <w:r>
-        <w:tab/>
-      </w:r>
-      <w:r>
-        <w:tab/>
-      </w:r>
-      <w:r>
-        <w:tab/>
-      </w:r>
-      <w:r>
-        <w:tab/>
-      </w:r>
-      <w:r>
-        <w:tab/>
-      </w:r>
-      <w:r>
-        <w:tab/>
-        <w:t>PASSED</w:t>
-      </w:r>
-    </w:p>
-    <w:p>
-      <w:pPr>
-        <w:pStyle w:val="ListParagraph"/>
-        <w:numPr>
-          <w:ilvl w:val="0"/>
-          <w:numId w:val="1"/>
-        </w:numPr>
-      </w:pPr>
-      <w:r>
-        <w:t>Does playe</w:t>
-      </w:r>
-      <w:r>
-        <w:t>r2</w:t>
-      </w:r>
-      <w:r>
-        <w:t xml:space="preserve"> shoot bullets</w:t>
-      </w:r>
-      <w:r>
-        <w:t xml:space="preserve">?                                                           </w:t>
-      </w:r>
-      <w:r>
-        <w:tab/>
-      </w:r>
-      <w:r>
-        <w:tab/>
-      </w:r>
-      <w:r>
-        <w:tab/>
-      </w:r>
-      <w:r>
-        <w:tab/>
-        <w:t>PASSED</w:t>
-      </w:r>
-    </w:p>
-    <w:p>
-      <w:pPr>
-        <w:pStyle w:val="ListParagraph"/>
-        <w:numPr>
-          <w:ilvl w:val="0"/>
-          <w:numId w:val="1"/>
-        </w:numPr>
-      </w:pPr>
-      <w:r>
-        <w:t xml:space="preserve">Are the bullets </w:t>
-      </w:r>
-      <w:r>
-        <w:t>red</w:t>
+      </w:r>
+      <w:r>
+        <w:tab/>
+        <w:t>PASSED</w:t>
+      </w:r>
+    </w:p>
+    <w:p>
+      <w:pPr>
+        <w:pStyle w:val="ListParagraph"/>
+        <w:numPr>
+          <w:ilvl w:val="0"/>
+          <w:numId w:val="1"/>
+        </w:numPr>
+      </w:pPr>
+      <w:r>
+        <w:t>Are the bullets red</w:t>
       </w:r>
       <w:r>
         <w:t xml:space="preserve">?                                                           </w:t>
@@ -1026,28 +1293,7 @@
           <w:color w:val="FF0000"/>
           <w:u w:val="single"/>
         </w:rPr>
-        <w:t>P</w:t>
-      </w:r>
-      <w:r>
-        <w:rPr>
-          <w:color w:val="FF0000"/>
-          <w:u w:val="single"/>
-        </w:rPr>
-        <w:t>lease</w:t>
-      </w:r>
-      <w:r>
-        <w:rPr>
-          <w:color w:val="FF0000"/>
-          <w:u w:val="single"/>
-        </w:rPr>
-        <w:t>, do not forget to</w:t>
-      </w:r>
-      <w:r>
-        <w:rPr>
-          <w:color w:val="FF0000"/>
-          <w:u w:val="single"/>
-        </w:rPr>
-        <w:t xml:space="preserve"> refer to </w:t>
+        <w:t xml:space="preserve">Please, do not forget to refer to </w:t>
       </w:r>
       <w:r>
         <w:rPr>
@@ -1087,7 +1333,7 @@
         <w:rFonts w:ascii="Calibri" w:eastAsiaTheme="minorHAnsi" w:hAnsi="Calibri" w:cstheme="minorBidi" w:hint="default"/>
       </w:rPr>
     </w:lvl>
-    <w:lvl w:ilvl="1" w:tplc="04090003" w:tentative="1">
+    <w:lvl w:ilvl="1" w:tplc="04090003">
       <w:start w:val="1"/>
       <w:numFmt w:val="bullet"/>
       <w:lvlText w:val="o"/>
@@ -1099,7 +1345,7 @@
         <w:rFonts w:ascii="Courier New" w:hAnsi="Courier New" w:cs="Courier New" w:hint="default"/>
       </w:rPr>
     </w:lvl>
-    <w:lvl w:ilvl="2" w:tplc="04090005" w:tentative="1">
+    <w:lvl w:ilvl="2" w:tplc="04090005">
       <w:start w:val="1"/>
       <w:numFmt w:val="bullet"/>
       <w:lvlText w:val=""/>
@@ -1111,7 +1357,7 @@
         <w:rFonts w:ascii="Wingdings" w:hAnsi="Wingdings" w:hint="default"/>
       </w:rPr>
     </w:lvl>
-    <w:lvl w:ilvl="3" w:tplc="04090001" w:tentative="1">
+    <w:lvl w:ilvl="3" w:tplc="04090001">
       <w:start w:val="1"/>
       <w:numFmt w:val="bullet"/>
       <w:lvlText w:val=""/>
@@ -1725,6 +1971,7 @@
   <w:style w:type="character" w:default="1" w:styleId="DefaultParagraphFont">
     <w:name w:val="Default Paragraph Font"/>
     <w:uiPriority w:val="1"/>
+    <w:semiHidden/>
     <w:unhideWhenUsed/>
   </w:style>
   <w:style w:type="table" w:default="1" w:styleId="TableNormal">

</xml_diff>